<commit_message>
forgot to add some commands in the Document
</commit_message>
<xml_diff>
--- a/Day 3/Day-3 API Integration Report - [Luxury Furniture Marketplace].docx
+++ b/Day 3/Day-3 API Integration Report - [Luxury Furniture Marketplace].docx
@@ -21,7 +21,7 @@
           <w:sz w:val="56"/>
           <w:szCs w:val="56"/>
         </w:rPr>
-        <w:t>DOCUMENT IMPORTING DATA FORM MOCK API INTO SANITY.IO</w:t>
+        <w:t>Day-3 API Integration Report - [Luxury Furniture Marketplace]</w:t>
       </w:r>
     </w:p>
     <w:p>
@@ -53,9 +53,8 @@
           <w:sz w:val="44"/>
           <w:szCs w:val="44"/>
         </w:rPr>
-        <w:t xml:space="preserve"> </w:t>
-      </w:r>
-      <w:proofErr w:type="gramStart"/>
+        <w:t xml:space="preserve"> STEP</w:t>
+      </w:r>
       <w:r>
         <w:rPr>
           <w:b/>
@@ -64,9 +63,18 @@
           <w:sz w:val="44"/>
           <w:szCs w:val="44"/>
         </w:rPr>
-        <w:t>STEP  :</w:t>
-      </w:r>
-      <w:proofErr w:type="gramEnd"/>
+        <w:t>S</w:t>
+      </w:r>
+      <w:r>
+        <w:rPr>
+          <w:b/>
+          <w:bCs/>
+          <w:color w:val="000000" w:themeColor="text1"/>
+          <w:sz w:val="44"/>
+          <w:szCs w:val="44"/>
+        </w:rPr>
+        <w:t xml:space="preserve">  :</w:t>
+      </w:r>
     </w:p>
     <w:p>
       <w:pPr>
@@ -270,16 +278,7 @@
           <w:szCs w:val="40"/>
         </w:rPr>
         <w:lastRenderedPageBreak/>
-        <w:t xml:space="preserve">Pasted tokens </w:t>
-      </w:r>
-      <w:proofErr w:type="gramStart"/>
-      <w:r>
-        <w:rPr>
-          <w:color w:val="000000" w:themeColor="text1"/>
-          <w:sz w:val="40"/>
-          <w:szCs w:val="40"/>
-        </w:rPr>
-        <w:t>in .</w:t>
+        <w:t>Pasted tokens in .</w:t>
       </w:r>
       <w:proofErr w:type="spellStart"/>
       <w:r>
@@ -288,16 +287,7 @@
           <w:sz w:val="40"/>
           <w:szCs w:val="40"/>
         </w:rPr>
-        <w:t>env</w:t>
-      </w:r>
-      <w:proofErr w:type="gramEnd"/>
-      <w:r>
-        <w:rPr>
-          <w:color w:val="000000" w:themeColor="text1"/>
-          <w:sz w:val="40"/>
-          <w:szCs w:val="40"/>
-        </w:rPr>
-        <w:t>.local</w:t>
+        <w:t>env.local</w:t>
       </w:r>
       <w:proofErr w:type="spellEnd"/>
       <w:r>
@@ -451,23 +441,7 @@
           <w:sz w:val="40"/>
           <w:szCs w:val="40"/>
         </w:rPr>
-        <w:t xml:space="preserve"> and pasted their respective content into </w:t>
-      </w:r>
-      <w:r>
-        <w:rPr>
-          <w:color w:val="000000" w:themeColor="text1"/>
-          <w:sz w:val="40"/>
-          <w:szCs w:val="40"/>
-        </w:rPr>
-        <w:t>them</w:t>
-      </w:r>
-      <w:r>
-        <w:rPr>
-          <w:color w:val="000000" w:themeColor="text1"/>
-          <w:sz w:val="40"/>
-          <w:szCs w:val="40"/>
-        </w:rPr>
-        <w:t>.</w:t>
+        <w:t xml:space="preserve"> and pasted their respective content into them.</w:t>
       </w:r>
     </w:p>
     <w:p>
@@ -774,25 +748,7 @@
           <w:sz w:val="40"/>
           <w:szCs w:val="40"/>
         </w:rPr>
-        <w:t xml:space="preserve">Made a folder </w:t>
-      </w:r>
-      <w:proofErr w:type="gramStart"/>
-      <w:r>
-        <w:rPr>
-          <w:color w:val="000000" w:themeColor="text1"/>
-          <w:sz w:val="40"/>
-          <w:szCs w:val="40"/>
-        </w:rPr>
-        <w:t>scripts</w:t>
-      </w:r>
-      <w:proofErr w:type="gramEnd"/>
-      <w:r>
-        <w:rPr>
-          <w:color w:val="000000" w:themeColor="text1"/>
-          <w:sz w:val="40"/>
-          <w:szCs w:val="40"/>
-        </w:rPr>
-        <w:t xml:space="preserve"> and a file in it, </w:t>
+        <w:t xml:space="preserve">Made a folder scripts and a file in it, </w:t>
       </w:r>
       <w:proofErr w:type="spellStart"/>
       <w:r>
@@ -848,7 +804,6 @@
         </w:rPr>
         <w:t xml:space="preserve">    </w:t>
       </w:r>
-      <w:proofErr w:type="gramStart"/>
       <w:r>
         <w:rPr>
           <w:color w:val="000000" w:themeColor="text1"/>
@@ -867,7 +822,6 @@
         <w:t>importSanityData.mjs</w:t>
       </w:r>
       <w:proofErr w:type="spellEnd"/>
-      <w:proofErr w:type="gramEnd"/>
       <w:r>
         <w:rPr>
           <w:color w:val="000000" w:themeColor="text1"/>
@@ -958,25 +912,7 @@
           <w:sz w:val="40"/>
           <w:szCs w:val="40"/>
         </w:rPr>
-        <w:t xml:space="preserve">NOTE: I was </w:t>
-      </w:r>
-      <w:proofErr w:type="gramStart"/>
-      <w:r>
-        <w:rPr>
-          <w:color w:val="000000" w:themeColor="text1"/>
-          <w:sz w:val="40"/>
-          <w:szCs w:val="40"/>
-        </w:rPr>
-        <w:t>provides</w:t>
-      </w:r>
-      <w:proofErr w:type="gramEnd"/>
-      <w:r>
-        <w:rPr>
-          <w:color w:val="000000" w:themeColor="text1"/>
-          <w:sz w:val="40"/>
-          <w:szCs w:val="40"/>
-        </w:rPr>
-        <w:t xml:space="preserve"> with a .</w:t>
+        <w:t>NOTE: I was provides with a .</w:t>
       </w:r>
       <w:proofErr w:type="spellStart"/>
       <w:r>
@@ -1128,6 +1064,284 @@
         </w:rPr>
         <w:t>.</w:t>
       </w:r>
+    </w:p>
+    <w:p>
+      <w:pPr>
+        <w:pStyle w:val="ListParagraph"/>
+        <w:numPr>
+          <w:ilvl w:val="0"/>
+          <w:numId w:val="11"/>
+        </w:numPr>
+        <w:rPr>
+          <w:color w:val="000000" w:themeColor="text1"/>
+          <w:sz w:val="40"/>
+          <w:szCs w:val="40"/>
+        </w:rPr>
+      </w:pPr>
+      <w:r>
+        <w:rPr>
+          <w:color w:val="000000" w:themeColor="text1"/>
+          <w:sz w:val="40"/>
+          <w:szCs w:val="40"/>
+        </w:rPr>
+        <w:t xml:space="preserve">In </w:t>
+      </w:r>
+      <w:proofErr w:type="spellStart"/>
+      <w:r>
+        <w:rPr>
+          <w:color w:val="000000" w:themeColor="text1"/>
+          <w:sz w:val="40"/>
+          <w:szCs w:val="40"/>
+        </w:rPr>
+        <w:t>package.json</w:t>
+      </w:r>
+      <w:proofErr w:type="spellEnd"/>
+      <w:r>
+        <w:rPr>
+          <w:color w:val="000000" w:themeColor="text1"/>
+          <w:sz w:val="40"/>
+          <w:szCs w:val="40"/>
+        </w:rPr>
+        <w:t xml:space="preserve"> add command to import data</w:t>
+      </w:r>
+      <w:r>
+        <w:rPr>
+          <w:color w:val="000000" w:themeColor="text1"/>
+          <w:sz w:val="40"/>
+          <w:szCs w:val="40"/>
+        </w:rPr>
+        <w:br/>
+      </w:r>
+      <w:r>
+        <w:rPr>
+          <w:noProof/>
+          <w:color w:val="000000" w:themeColor="text1"/>
+          <w:sz w:val="40"/>
+          <w:szCs w:val="40"/>
+        </w:rPr>
+        <w:drawing>
+          <wp:inline distT="0" distB="0" distL="0" distR="0">
+            <wp:extent cx="4546625" cy="2459355"/>
+            <wp:effectExtent l="0" t="0" r="6350" b="0"/>
+            <wp:docPr id="1902121981" name="Picture 1"/>
+            <wp:cNvGraphicFramePr>
+              <a:graphicFrameLocks xmlns:a="http://schemas.openxmlformats.org/drawingml/2006/main" noChangeAspect="1"/>
+            </wp:cNvGraphicFramePr>
+            <a:graphic xmlns:a="http://schemas.openxmlformats.org/drawingml/2006/main">
+              <a:graphicData uri="http://schemas.openxmlformats.org/drawingml/2006/picture">
+                <pic:pic xmlns:pic="http://schemas.openxmlformats.org/drawingml/2006/picture">
+                  <pic:nvPicPr>
+                    <pic:cNvPr id="1902121981" name="Picture 1902121981"/>
+                    <pic:cNvPicPr/>
+                  </pic:nvPicPr>
+                  <pic:blipFill>
+                    <a:blip r:embed="rId13" cstate="print">
+                      <a:extLst>
+                        <a:ext uri="{28A0092B-C50C-407E-A947-70E740481C1C}">
+                          <a14:useLocalDpi xmlns:a14="http://schemas.microsoft.com/office/drawing/2010/main" val="0"/>
+                        </a:ext>
+                      </a:extLst>
+                    </a:blip>
+                    <a:stretch>
+                      <a:fillRect/>
+                    </a:stretch>
+                  </pic:blipFill>
+                  <pic:spPr>
+                    <a:xfrm>
+                      <a:off x="0" y="0"/>
+                      <a:ext cx="4554166" cy="2463434"/>
+                    </a:xfrm>
+                    <a:prstGeom prst="rect">
+                      <a:avLst/>
+                    </a:prstGeom>
+                  </pic:spPr>
+                </pic:pic>
+              </a:graphicData>
+            </a:graphic>
+          </wp:inline>
+        </w:drawing>
+      </w:r>
+    </w:p>
+    <w:p>
+      <w:pPr>
+        <w:rPr>
+          <w:color w:val="000000" w:themeColor="text1"/>
+          <w:sz w:val="40"/>
+          <w:szCs w:val="40"/>
+        </w:rPr>
+      </w:pPr>
+    </w:p>
+    <w:p>
+      <w:pPr>
+        <w:pStyle w:val="ListParagraph"/>
+        <w:numPr>
+          <w:ilvl w:val="0"/>
+          <w:numId w:val="11"/>
+        </w:numPr>
+        <w:rPr>
+          <w:color w:val="000000" w:themeColor="text1"/>
+          <w:sz w:val="40"/>
+          <w:szCs w:val="40"/>
+        </w:rPr>
+      </w:pPr>
+      <w:r>
+        <w:rPr>
+          <w:color w:val="000000" w:themeColor="text1"/>
+          <w:sz w:val="40"/>
+          <w:szCs w:val="40"/>
+        </w:rPr>
+        <w:t xml:space="preserve">Run command to install </w:t>
+      </w:r>
+      <w:proofErr w:type="spellStart"/>
+      <w:r>
+        <w:rPr>
+          <w:color w:val="000000" w:themeColor="text1"/>
+          <w:sz w:val="40"/>
+          <w:szCs w:val="40"/>
+        </w:rPr>
+        <w:t>axios</w:t>
+      </w:r>
+      <w:proofErr w:type="spellEnd"/>
+      <w:r>
+        <w:rPr>
+          <w:color w:val="000000" w:themeColor="text1"/>
+          <w:sz w:val="40"/>
+          <w:szCs w:val="40"/>
+        </w:rPr>
+        <w:t xml:space="preserve"> </w:t>
+      </w:r>
+      <w:proofErr w:type="spellStart"/>
+      <w:r>
+        <w:rPr>
+          <w:color w:val="000000" w:themeColor="text1"/>
+          <w:sz w:val="40"/>
+          <w:szCs w:val="40"/>
+        </w:rPr>
+        <w:t>dotenv</w:t>
+      </w:r>
+      <w:proofErr w:type="spellEnd"/>
+      <w:r>
+        <w:rPr>
+          <w:color w:val="000000" w:themeColor="text1"/>
+          <w:sz w:val="40"/>
+          <w:szCs w:val="40"/>
+        </w:rPr>
+        <w:t xml:space="preserve"> as it gave error ( </w:t>
+      </w:r>
+      <w:proofErr w:type="spellStart"/>
+      <w:r>
+        <w:rPr>
+          <w:color w:val="000000" w:themeColor="text1"/>
+          <w:sz w:val="40"/>
+          <w:szCs w:val="40"/>
+        </w:rPr>
+        <w:t>npm</w:t>
+      </w:r>
+      <w:proofErr w:type="spellEnd"/>
+      <w:r>
+        <w:rPr>
+          <w:color w:val="000000" w:themeColor="text1"/>
+          <w:sz w:val="40"/>
+          <w:szCs w:val="40"/>
+        </w:rPr>
+        <w:t xml:space="preserve"> install @sanity/client </w:t>
+      </w:r>
+      <w:proofErr w:type="spellStart"/>
+      <w:r>
+        <w:rPr>
+          <w:color w:val="000000" w:themeColor="text1"/>
+          <w:sz w:val="40"/>
+          <w:szCs w:val="40"/>
+        </w:rPr>
+        <w:t>axios</w:t>
+      </w:r>
+      <w:proofErr w:type="spellEnd"/>
+      <w:r>
+        <w:rPr>
+          <w:color w:val="000000" w:themeColor="text1"/>
+          <w:sz w:val="40"/>
+          <w:szCs w:val="40"/>
+        </w:rPr>
+        <w:t xml:space="preserve"> </w:t>
+      </w:r>
+      <w:proofErr w:type="spellStart"/>
+      <w:r>
+        <w:rPr>
+          <w:color w:val="000000" w:themeColor="text1"/>
+          <w:sz w:val="40"/>
+          <w:szCs w:val="40"/>
+        </w:rPr>
+        <w:t>dotenv</w:t>
+      </w:r>
+      <w:proofErr w:type="spellEnd"/>
+      <w:r>
+        <w:rPr>
+          <w:color w:val="000000" w:themeColor="text1"/>
+          <w:sz w:val="40"/>
+          <w:szCs w:val="40"/>
+        </w:rPr>
+        <w:t xml:space="preserve"> )</w:t>
+      </w:r>
+    </w:p>
+    <w:p>
+      <w:pPr>
+        <w:pStyle w:val="ListParagraph"/>
+        <w:numPr>
+          <w:ilvl w:val="0"/>
+          <w:numId w:val="10"/>
+        </w:numPr>
+        <w:rPr>
+          <w:color w:val="000000" w:themeColor="text1"/>
+          <w:sz w:val="40"/>
+          <w:szCs w:val="40"/>
+        </w:rPr>
+      </w:pPr>
+      <w:proofErr w:type="spellStart"/>
+      <w:r>
+        <w:rPr>
+          <w:color w:val="000000" w:themeColor="text1"/>
+          <w:sz w:val="40"/>
+          <w:szCs w:val="40"/>
+        </w:rPr>
+        <w:t>npm</w:t>
+      </w:r>
+      <w:proofErr w:type="spellEnd"/>
+      <w:r>
+        <w:rPr>
+          <w:color w:val="000000" w:themeColor="text1"/>
+          <w:sz w:val="40"/>
+          <w:szCs w:val="40"/>
+        </w:rPr>
+        <w:t xml:space="preserve"> install @sanity/client </w:t>
+      </w:r>
+      <w:proofErr w:type="spellStart"/>
+      <w:r>
+        <w:rPr>
+          <w:color w:val="000000" w:themeColor="text1"/>
+          <w:sz w:val="40"/>
+          <w:szCs w:val="40"/>
+        </w:rPr>
+        <w:t>axios</w:t>
+      </w:r>
+      <w:proofErr w:type="spellEnd"/>
+      <w:r>
+        <w:rPr>
+          <w:color w:val="000000" w:themeColor="text1"/>
+          <w:sz w:val="40"/>
+          <w:szCs w:val="40"/>
+        </w:rPr>
+        <w:t xml:space="preserve"> </w:t>
+      </w:r>
+      <w:proofErr w:type="spellStart"/>
+      <w:r>
+        <w:rPr>
+          <w:color w:val="000000" w:themeColor="text1"/>
+          <w:sz w:val="40"/>
+          <w:szCs w:val="40"/>
+        </w:rPr>
+        <w:t>dotenv</w:t>
+      </w:r>
+      <w:proofErr w:type="spellEnd"/>
     </w:p>
     <w:p>
       <w:pPr>
@@ -1148,16 +1362,7 @@
           <w:sz w:val="40"/>
           <w:szCs w:val="40"/>
         </w:rPr>
-        <w:t xml:space="preserve">Run command =&gt; </w:t>
-      </w:r>
-      <w:proofErr w:type="gramStart"/>
-      <w:r>
-        <w:rPr>
-          <w:color w:val="000000" w:themeColor="text1"/>
-          <w:sz w:val="40"/>
-          <w:szCs w:val="40"/>
-        </w:rPr>
-        <w:t xml:space="preserve">( </w:t>
+        <w:t xml:space="preserve">Run command =&gt; ( </w:t>
       </w:r>
       <w:proofErr w:type="spellStart"/>
       <w:r>
@@ -1169,7 +1374,6 @@
         <w:t>npm</w:t>
       </w:r>
       <w:proofErr w:type="spellEnd"/>
-      <w:proofErr w:type="gramEnd"/>
       <w:r>
         <w:rPr>
           <w:color w:val="000000" w:themeColor="text1"/>
@@ -1281,7 +1485,7 @@
                     <pic:cNvPicPr/>
                   </pic:nvPicPr>
                   <pic:blipFill>
-                    <a:blip r:embed="rId13" cstate="print">
+                    <a:blip r:embed="rId14" cstate="print">
                       <a:extLst>
                         <a:ext uri="{28A0092B-C50C-407E-A947-70E740481C1C}">
                           <a14:useLocalDpi xmlns:a14="http://schemas.microsoft.com/office/drawing/2010/main" val="0"/>
@@ -1350,7 +1554,7 @@
                     <pic:cNvPicPr/>
                   </pic:nvPicPr>
                   <pic:blipFill>
-                    <a:blip r:embed="rId14">
+                    <a:blip r:embed="rId15">
                       <a:extLst>
                         <a:ext uri="{28A0092B-C50C-407E-A947-70E740481C1C}">
                           <a14:useLocalDpi xmlns:a14="http://schemas.microsoft.com/office/drawing/2010/main" val="0"/>
@@ -1918,6 +2122,119 @@
     </w:lvl>
   </w:abstractNum>
   <w:abstractNum w:abstractNumId="4" w15:restartNumberingAfterBreak="0">
+    <w:nsid w:val="34B24D93"/>
+    <w:multiLevelType w:val="hybridMultilevel"/>
+    <w:tmpl w:val="7BD6577C"/>
+    <w:lvl w:ilvl="0" w:tplc="04090001">
+      <w:start w:val="1"/>
+      <w:numFmt w:val="bullet"/>
+      <w:lvlText w:val=""/>
+      <w:lvlJc w:val="left"/>
+      <w:pPr>
+        <w:ind w:left="720" w:hanging="360"/>
+      </w:pPr>
+      <w:rPr>
+        <w:rFonts w:ascii="Symbol" w:hAnsi="Symbol" w:hint="default"/>
+      </w:rPr>
+    </w:lvl>
+    <w:lvl w:ilvl="1" w:tplc="04090003" w:tentative="1">
+      <w:start w:val="1"/>
+      <w:numFmt w:val="bullet"/>
+      <w:lvlText w:val="o"/>
+      <w:lvlJc w:val="left"/>
+      <w:pPr>
+        <w:ind w:left="1440" w:hanging="360"/>
+      </w:pPr>
+      <w:rPr>
+        <w:rFonts w:ascii="Courier New" w:hAnsi="Courier New" w:cs="Courier New" w:hint="default"/>
+      </w:rPr>
+    </w:lvl>
+    <w:lvl w:ilvl="2" w:tplc="04090005" w:tentative="1">
+      <w:start w:val="1"/>
+      <w:numFmt w:val="bullet"/>
+      <w:lvlText w:val=""/>
+      <w:lvlJc w:val="left"/>
+      <w:pPr>
+        <w:ind w:left="2160" w:hanging="360"/>
+      </w:pPr>
+      <w:rPr>
+        <w:rFonts w:ascii="Wingdings" w:hAnsi="Wingdings" w:hint="default"/>
+      </w:rPr>
+    </w:lvl>
+    <w:lvl w:ilvl="3" w:tplc="04090001" w:tentative="1">
+      <w:start w:val="1"/>
+      <w:numFmt w:val="bullet"/>
+      <w:lvlText w:val=""/>
+      <w:lvlJc w:val="left"/>
+      <w:pPr>
+        <w:ind w:left="2880" w:hanging="360"/>
+      </w:pPr>
+      <w:rPr>
+        <w:rFonts w:ascii="Symbol" w:hAnsi="Symbol" w:hint="default"/>
+      </w:rPr>
+    </w:lvl>
+    <w:lvl w:ilvl="4" w:tplc="04090003" w:tentative="1">
+      <w:start w:val="1"/>
+      <w:numFmt w:val="bullet"/>
+      <w:lvlText w:val="o"/>
+      <w:lvlJc w:val="left"/>
+      <w:pPr>
+        <w:ind w:left="3600" w:hanging="360"/>
+      </w:pPr>
+      <w:rPr>
+        <w:rFonts w:ascii="Courier New" w:hAnsi="Courier New" w:cs="Courier New" w:hint="default"/>
+      </w:rPr>
+    </w:lvl>
+    <w:lvl w:ilvl="5" w:tplc="04090005" w:tentative="1">
+      <w:start w:val="1"/>
+      <w:numFmt w:val="bullet"/>
+      <w:lvlText w:val=""/>
+      <w:lvlJc w:val="left"/>
+      <w:pPr>
+        <w:ind w:left="4320" w:hanging="360"/>
+      </w:pPr>
+      <w:rPr>
+        <w:rFonts w:ascii="Wingdings" w:hAnsi="Wingdings" w:hint="default"/>
+      </w:rPr>
+    </w:lvl>
+    <w:lvl w:ilvl="6" w:tplc="04090001" w:tentative="1">
+      <w:start w:val="1"/>
+      <w:numFmt w:val="bullet"/>
+      <w:lvlText w:val=""/>
+      <w:lvlJc w:val="left"/>
+      <w:pPr>
+        <w:ind w:left="5040" w:hanging="360"/>
+      </w:pPr>
+      <w:rPr>
+        <w:rFonts w:ascii="Symbol" w:hAnsi="Symbol" w:hint="default"/>
+      </w:rPr>
+    </w:lvl>
+    <w:lvl w:ilvl="7" w:tplc="04090003" w:tentative="1">
+      <w:start w:val="1"/>
+      <w:numFmt w:val="bullet"/>
+      <w:lvlText w:val="o"/>
+      <w:lvlJc w:val="left"/>
+      <w:pPr>
+        <w:ind w:left="5760" w:hanging="360"/>
+      </w:pPr>
+      <w:rPr>
+        <w:rFonts w:ascii="Courier New" w:hAnsi="Courier New" w:cs="Courier New" w:hint="default"/>
+      </w:rPr>
+    </w:lvl>
+    <w:lvl w:ilvl="8" w:tplc="04090005" w:tentative="1">
+      <w:start w:val="1"/>
+      <w:numFmt w:val="bullet"/>
+      <w:lvlText w:val=""/>
+      <w:lvlJc w:val="left"/>
+      <w:pPr>
+        <w:ind w:left="6480" w:hanging="360"/>
+      </w:pPr>
+      <w:rPr>
+        <w:rFonts w:ascii="Wingdings" w:hAnsi="Wingdings" w:hint="default"/>
+      </w:rPr>
+    </w:lvl>
+  </w:abstractNum>
+  <w:abstractNum w:abstractNumId="5" w15:restartNumberingAfterBreak="0">
     <w:nsid w:val="3CA70BC7"/>
     <w:multiLevelType w:val="hybridMultilevel"/>
     <w:tmpl w:val="E5521436"/>
@@ -2030,7 +2347,7 @@
       </w:rPr>
     </w:lvl>
   </w:abstractNum>
-  <w:abstractNum w:abstractNumId="5" w15:restartNumberingAfterBreak="0">
+  <w:abstractNum w:abstractNumId="6" w15:restartNumberingAfterBreak="0">
     <w:nsid w:val="3E1F6D30"/>
     <w:multiLevelType w:val="hybridMultilevel"/>
     <w:tmpl w:val="1FFECA30"/>
@@ -2143,7 +2460,7 @@
       </w:rPr>
     </w:lvl>
   </w:abstractNum>
-  <w:abstractNum w:abstractNumId="6" w15:restartNumberingAfterBreak="0">
+  <w:abstractNum w:abstractNumId="7" w15:restartNumberingAfterBreak="0">
     <w:nsid w:val="50F75CF4"/>
     <w:multiLevelType w:val="hybridMultilevel"/>
     <w:tmpl w:val="A80C6B06"/>
@@ -2256,7 +2573,120 @@
       </w:rPr>
     </w:lvl>
   </w:abstractNum>
-  <w:abstractNum w:abstractNumId="7" w15:restartNumberingAfterBreak="0">
+  <w:abstractNum w:abstractNumId="8" w15:restartNumberingAfterBreak="0">
+    <w:nsid w:val="649913D8"/>
+    <w:multiLevelType w:val="hybridMultilevel"/>
+    <w:tmpl w:val="8BF8491A"/>
+    <w:lvl w:ilvl="0" w:tplc="04090001">
+      <w:start w:val="1"/>
+      <w:numFmt w:val="bullet"/>
+      <w:lvlText w:val=""/>
+      <w:lvlJc w:val="left"/>
+      <w:pPr>
+        <w:ind w:left="720" w:hanging="360"/>
+      </w:pPr>
+      <w:rPr>
+        <w:rFonts w:ascii="Symbol" w:hAnsi="Symbol" w:hint="default"/>
+      </w:rPr>
+    </w:lvl>
+    <w:lvl w:ilvl="1" w:tplc="04090003" w:tentative="1">
+      <w:start w:val="1"/>
+      <w:numFmt w:val="bullet"/>
+      <w:lvlText w:val="o"/>
+      <w:lvlJc w:val="left"/>
+      <w:pPr>
+        <w:ind w:left="1440" w:hanging="360"/>
+      </w:pPr>
+      <w:rPr>
+        <w:rFonts w:ascii="Courier New" w:hAnsi="Courier New" w:cs="Courier New" w:hint="default"/>
+      </w:rPr>
+    </w:lvl>
+    <w:lvl w:ilvl="2" w:tplc="04090005" w:tentative="1">
+      <w:start w:val="1"/>
+      <w:numFmt w:val="bullet"/>
+      <w:lvlText w:val=""/>
+      <w:lvlJc w:val="left"/>
+      <w:pPr>
+        <w:ind w:left="2160" w:hanging="360"/>
+      </w:pPr>
+      <w:rPr>
+        <w:rFonts w:ascii="Wingdings" w:hAnsi="Wingdings" w:hint="default"/>
+      </w:rPr>
+    </w:lvl>
+    <w:lvl w:ilvl="3" w:tplc="04090001" w:tentative="1">
+      <w:start w:val="1"/>
+      <w:numFmt w:val="bullet"/>
+      <w:lvlText w:val=""/>
+      <w:lvlJc w:val="left"/>
+      <w:pPr>
+        <w:ind w:left="2880" w:hanging="360"/>
+      </w:pPr>
+      <w:rPr>
+        <w:rFonts w:ascii="Symbol" w:hAnsi="Symbol" w:hint="default"/>
+      </w:rPr>
+    </w:lvl>
+    <w:lvl w:ilvl="4" w:tplc="04090003" w:tentative="1">
+      <w:start w:val="1"/>
+      <w:numFmt w:val="bullet"/>
+      <w:lvlText w:val="o"/>
+      <w:lvlJc w:val="left"/>
+      <w:pPr>
+        <w:ind w:left="3600" w:hanging="360"/>
+      </w:pPr>
+      <w:rPr>
+        <w:rFonts w:ascii="Courier New" w:hAnsi="Courier New" w:cs="Courier New" w:hint="default"/>
+      </w:rPr>
+    </w:lvl>
+    <w:lvl w:ilvl="5" w:tplc="04090005" w:tentative="1">
+      <w:start w:val="1"/>
+      <w:numFmt w:val="bullet"/>
+      <w:lvlText w:val=""/>
+      <w:lvlJc w:val="left"/>
+      <w:pPr>
+        <w:ind w:left="4320" w:hanging="360"/>
+      </w:pPr>
+      <w:rPr>
+        <w:rFonts w:ascii="Wingdings" w:hAnsi="Wingdings" w:hint="default"/>
+      </w:rPr>
+    </w:lvl>
+    <w:lvl w:ilvl="6" w:tplc="04090001" w:tentative="1">
+      <w:start w:val="1"/>
+      <w:numFmt w:val="bullet"/>
+      <w:lvlText w:val=""/>
+      <w:lvlJc w:val="left"/>
+      <w:pPr>
+        <w:ind w:left="5040" w:hanging="360"/>
+      </w:pPr>
+      <w:rPr>
+        <w:rFonts w:ascii="Symbol" w:hAnsi="Symbol" w:hint="default"/>
+      </w:rPr>
+    </w:lvl>
+    <w:lvl w:ilvl="7" w:tplc="04090003" w:tentative="1">
+      <w:start w:val="1"/>
+      <w:numFmt w:val="bullet"/>
+      <w:lvlText w:val="o"/>
+      <w:lvlJc w:val="left"/>
+      <w:pPr>
+        <w:ind w:left="5760" w:hanging="360"/>
+      </w:pPr>
+      <w:rPr>
+        <w:rFonts w:ascii="Courier New" w:hAnsi="Courier New" w:cs="Courier New" w:hint="default"/>
+      </w:rPr>
+    </w:lvl>
+    <w:lvl w:ilvl="8" w:tplc="04090005" w:tentative="1">
+      <w:start w:val="1"/>
+      <w:numFmt w:val="bullet"/>
+      <w:lvlText w:val=""/>
+      <w:lvlJc w:val="left"/>
+      <w:pPr>
+        <w:ind w:left="6480" w:hanging="360"/>
+      </w:pPr>
+      <w:rPr>
+        <w:rFonts w:ascii="Wingdings" w:hAnsi="Wingdings" w:hint="default"/>
+      </w:rPr>
+    </w:lvl>
+  </w:abstractNum>
+  <w:abstractNum w:abstractNumId="9" w15:restartNumberingAfterBreak="0">
     <w:nsid w:val="6C194AAA"/>
     <w:multiLevelType w:val="hybridMultilevel"/>
     <w:tmpl w:val="4CE69908"/>
@@ -2369,7 +2799,7 @@
       </w:rPr>
     </w:lvl>
   </w:abstractNum>
-  <w:abstractNum w:abstractNumId="8" w15:restartNumberingAfterBreak="0">
+  <w:abstractNum w:abstractNumId="10" w15:restartNumberingAfterBreak="0">
     <w:nsid w:val="70843F56"/>
     <w:multiLevelType w:val="hybridMultilevel"/>
     <w:tmpl w:val="22E2AB40"/>
@@ -2483,10 +2913,10 @@
     </w:lvl>
   </w:abstractNum>
   <w:num w:numId="1" w16cid:durableId="990601727">
-    <w:abstractNumId w:val="6"/>
+    <w:abstractNumId w:val="7"/>
   </w:num>
   <w:num w:numId="2" w16cid:durableId="222524940">
-    <w:abstractNumId w:val="7"/>
+    <w:abstractNumId w:val="9"/>
   </w:num>
   <w:num w:numId="3" w16cid:durableId="668673877">
     <w:abstractNumId w:val="3"/>
@@ -2495,19 +2925,25 @@
     <w:abstractNumId w:val="2"/>
   </w:num>
   <w:num w:numId="5" w16cid:durableId="1088188171">
-    <w:abstractNumId w:val="4"/>
+    <w:abstractNumId w:val="5"/>
   </w:num>
   <w:num w:numId="6" w16cid:durableId="1120300419">
     <w:abstractNumId w:val="1"/>
   </w:num>
   <w:num w:numId="7" w16cid:durableId="2114519205">
-    <w:abstractNumId w:val="8"/>
+    <w:abstractNumId w:val="10"/>
   </w:num>
   <w:num w:numId="8" w16cid:durableId="1766535219">
-    <w:abstractNumId w:val="5"/>
+    <w:abstractNumId w:val="6"/>
   </w:num>
   <w:num w:numId="9" w16cid:durableId="1946107183">
     <w:abstractNumId w:val="0"/>
+  </w:num>
+  <w:num w:numId="10" w16cid:durableId="113061855">
+    <w:abstractNumId w:val="4"/>
+  </w:num>
+  <w:num w:numId="11" w16cid:durableId="996229356">
+    <w:abstractNumId w:val="8"/>
   </w:num>
 </w:numbering>
 </file>

</xml_diff>